<commit_message>
Updated the use case and index pages
</commit_message>
<xml_diff>
--- a/pandoc/word/home.docx
+++ b/pandoc/word/home.docx
@@ -1,7 +1,156 @@
 
 <file path=word/document.xml><?xml version="1.0" encoding="utf-8"?>
-<w:document xmlns:wpc="http://schemas.microsoft.com/office/word/2010/wordprocessingCanvas" xmlns:cx="http://schemas.microsoft.com/office/drawing/2014/chartex" xmlns:cx1="http://schemas.microsoft.com/office/drawing/2015/9/8/chartex" xmlns:cx2="http://schemas.microsoft.com/office/drawing/2015/10/21/chartex" xmlns:cx3="http://schemas.microsoft.com/office/drawing/2016/5/9/chartex" xmlns:cx4="http://schemas.microsoft.com/office/drawing/2016/5/10/chartex" xmlns:cx5="http://schemas.microsoft.com/office/drawing/2016/5/11/chartex" xmlns:cx6="http://schemas.microsoft.com/office/drawing/2016/5/12/chartex" xmlns:cx7="http://schemas.microsoft.com/office/drawing/2016/5/13/chartex" xmlns:cx8="http://schemas.microsoft.com/office/drawing/2016/5/14/chartex" xmlns:mc="http://schemas.openxmlformats.org/markup-compatibility/2006" xmlns:aink="http://schemas.microsoft.com/office/drawing/2016/ink" xmlns:am3d="http://schemas.microsoft.com/office/drawing/2017/model3d" xmlns:o="urn:schemas-microsoft-com:office:office" xmlns:r="http://schemas.openxmlformats.org/officeDocument/2006/relationships" xmlns:m="http://schemas.openxmlformats.org/officeDocument/2006/math" xmlns:v="urn:schemas-microsoft-com:vml" xmlns:wp14="http://schemas.microsoft.com/office/word/2010/wordprocessingDrawing" xmlns:wp="http://schemas.openxmlformats.org/drawingml/2006/wordprocessingDrawing" xmlns:w10="urn:schemas-microsoft-com:office:word" xmlns:w="http://schemas.openxmlformats.org/wordprocessingml/2006/main" xmlns:w14="http://schemas.microsoft.com/office/word/2010/wordml" xmlns:w15="http://schemas.microsoft.com/office/word/2012/wordml" xmlns:w16cex="http://schemas.microsoft.com/office/word/2018/wordml/cex" xmlns:w16cid="http://schemas.microsoft.com/office/word/2016/wordml/cid" xmlns:w16="http://schemas.microsoft.com/office/word/2018/wordml" xmlns:w16se="http://schemas.microsoft.com/office/word/2015/wordml/symex" xmlns:wpg="http://schemas.microsoft.com/office/word/2010/wordprocessingGroup" xmlns:wpi="http://schemas.microsoft.com/office/word/2010/wordprocessingInk" xmlns:wne="http://schemas.microsoft.com/office/word/2006/wordml" xmlns:wps="http://schemas.microsoft.com/office/word/2010/wordprocessingShape" mc:Ignorable="w14 w15 w16se w16cid w16 w16cex wp14">
+<w:document xmlns:wpc="http://schemas.microsoft.com/office/word/2010/wordprocessingCanvas" xmlns:cx="http://schemas.microsoft.com/office/drawing/2014/chartex" xmlns:cx1="http://schemas.microsoft.com/office/drawing/2015/9/8/chartex" xmlns:cx2="http://schemas.microsoft.com/office/drawing/2015/10/21/chartex" xmlns:cx3="http://schemas.microsoft.com/office/drawing/2016/5/9/chartex" xmlns:cx4="http://schemas.microsoft.com/office/drawing/2016/5/10/chartex" xmlns:cx5="http://schemas.microsoft.com/office/drawing/2016/5/11/chartex" xmlns:cx6="http://schemas.microsoft.com/office/drawing/2016/5/12/chartex" xmlns:cx7="http://schemas.microsoft.com/office/drawing/2016/5/13/chartex" xmlns:cx8="http://schemas.microsoft.com/office/drawing/2016/5/14/chartex" xmlns:mc="http://schemas.openxmlformats.org/markup-compatibility/2006" xmlns:aink="http://schemas.microsoft.com/office/drawing/2016/ink" xmlns:am3d="http://schemas.microsoft.com/office/drawing/2017/model3d" xmlns:o="urn:schemas-microsoft-com:office:office" xmlns:r="http://schemas.openxmlformats.org/officeDocument/2006/relationships" xmlns:m="http://schemas.openxmlformats.org/officeDocument/2006/math" xmlns:v="urn:schemas-microsoft-com:vml" xmlns:wp14="http://schemas.microsoft.com/office/word/2010/wordprocessingDrawing" xmlns:wp="http://schemas.openxmlformats.org/drawingml/2006/wordprocessingDrawing" xmlns:w10="urn:schemas-microsoft-com:office:word" xmlns:w="http://schemas.openxmlformats.org/wordprocessingml/2006/main" xmlns:w14="http://schemas.microsoft.com/office/word/2010/wordml" xmlns:w15="http://schemas.microsoft.com/office/word/2012/wordml" xmlns:w16cex="http://schemas.microsoft.com/office/word/2018/wordml/cex" xmlns:w16cid="http://schemas.microsoft.com/office/word/2016/wordml/cid" xmlns:w16="http://schemas.microsoft.com/office/word/2018/wordml" xmlns:w16sdtdh="http://schemas.microsoft.com/office/word/2020/wordml/sdtdatahash" xmlns:w16se="http://schemas.microsoft.com/office/word/2015/wordml/symex" xmlns:wpg="http://schemas.microsoft.com/office/word/2010/wordprocessingGroup" xmlns:wpi="http://schemas.microsoft.com/office/word/2010/wordprocessingInk" xmlns:wne="http://schemas.microsoft.com/office/word/2006/wordml" xmlns:wps="http://schemas.microsoft.com/office/word/2010/wordprocessingShape" mc:Ignorable="w14 w15 w16se w16cid w16 w16cex w16sdtdh wp14">
   <w:body>
+    <w:tbl>
+      <w:tblPr>
+        <w:tblStyle w:val="Grigliatabella"/>
+        <w:tblW w:w="0" w:type="auto"/>
+        <w:shd w:val="clear" w:color="auto" w:fill="FFF2CC" w:themeFill="accent4" w:themeFillTint="33"/>
+        <w:tblLook w:val="04A0" w:firstRow="1" w:lastRow="0" w:firstColumn="1" w:lastColumn="0" w:noHBand="0" w:noVBand="1"/>
+      </w:tblPr>
+      <w:tblGrid>
+        <w:gridCol w:w="9628"/>
+      </w:tblGrid>
+      <w:tr>
+        <w:tc>
+          <w:tcPr>
+            <w:tcW w:w="9628" w:type="dxa"/>
+            <w:shd w:val="clear" w:color="auto" w:fill="FFF2CC" w:themeFill="accent4" w:themeFillTint="33"/>
+          </w:tcPr>
+          <w:p>
+            <w:pPr>
+              <w:rPr>
+                <w:i/>
+                <w:iCs/>
+                <w:lang w:val="en-US"/>
+              </w:rPr>
+            </w:pPr>
+            <w:r>
+              <w:rPr>
+                <w:b/>
+                <w:bCs/>
+                <w:i/>
+                <w:iCs/>
+                <w:lang w:val="en-US"/>
+              </w:rPr>
+              <w:t>Note</w:t>
+            </w:r>
+            <w:r>
+              <w:rPr>
+                <w:i/>
+                <w:iCs/>
+                <w:lang w:val="en-US"/>
+              </w:rPr>
+              <w:t xml:space="preserve">: this is </w:t>
+            </w:r>
+            <w:r>
+              <w:rPr>
+                <w:i/>
+                <w:iCs/>
+                <w:lang w:val="en-US"/>
+              </w:rPr>
+              <w:t xml:space="preserve">a </w:t>
+            </w:r>
+            <w:r>
+              <w:rPr>
+                <w:i/>
+                <w:iCs/>
+                <w:lang w:val="en-US"/>
+              </w:rPr>
+              <w:t>proof-of-concept</w:t>
+            </w:r>
+            <w:r>
+              <w:rPr>
+                <w:i/>
+                <w:iCs/>
+                <w:lang w:val="en-US"/>
+              </w:rPr>
+              <w:t xml:space="preserve"> guide created to f</w:t>
+            </w:r>
+            <w:r>
+              <w:rPr>
+                <w:i/>
+                <w:iCs/>
+                <w:lang w:val="en-US"/>
+              </w:rPr>
+              <w:t xml:space="preserve">acilitate the </w:t>
+            </w:r>
+            <w:r>
+              <w:rPr>
+                <w:i/>
+                <w:iCs/>
+                <w:lang w:val="en-US"/>
+              </w:rPr>
+              <w:t xml:space="preserve">discussion about the </w:t>
+            </w:r>
+            <w:r>
+              <w:rPr>
+                <w:i/>
+                <w:iCs/>
+                <w:lang w:val="en-US"/>
+              </w:rPr>
+              <w:t>representation</w:t>
+            </w:r>
+            <w:r>
+              <w:rPr>
+                <w:i/>
+                <w:iCs/>
+                <w:lang w:val="en-US"/>
+              </w:rPr>
+              <w:t xml:space="preserve"> of the ISO TS 5384 </w:t>
+            </w:r>
+            <w:r>
+              <w:rPr>
+                <w:i/>
+                <w:iCs/>
+                <w:lang w:val="en-GB"/>
+              </w:rPr>
+              <w:t xml:space="preserve">Categorial Structure and Data Elements for the Identification and Exchange of Immunization Data </w:t>
+            </w:r>
+            <w:r>
+              <w:rPr>
+                <w:i/>
+                <w:iCs/>
+                <w:lang w:val="en-US"/>
+              </w:rPr>
+              <w:t xml:space="preserve">and artefacts </w:t>
+            </w:r>
+            <w:r>
+              <w:rPr>
+                <w:i/>
+                <w:iCs/>
+                <w:lang w:val="en-US"/>
+              </w:rPr>
+              <w:t>as HL7 FHIR logical models</w:t>
+            </w:r>
+            <w:r>
+              <w:rPr>
+                <w:i/>
+                <w:iCs/>
+                <w:lang w:val="en-US"/>
+              </w:rPr>
+              <w:t>.</w:t>
+            </w:r>
+          </w:p>
+        </w:tc>
+      </w:tr>
+    </w:tbl>
+    <w:p>
+      <w:pPr>
+        <w:rPr>
+          <w:u w:val="single"/>
+          <w:lang w:val="en-US"/>
+        </w:rPr>
+      </w:pPr>
+    </w:p>
+    <w:p>
+      <w:pPr>
+        <w:rPr>
+          <w:lang w:val="en-US"/>
+        </w:rPr>
+      </w:pPr>
+    </w:p>
     <w:p>
       <w:pPr>
         <w:pStyle w:val="Titolo3"/>
@@ -94,1052 +243,172 @@
       <w:pPr>
         <w:pStyle w:val="Titolo3"/>
         <w:rPr>
+          <w:rFonts w:eastAsia="Times New Roman"/>
           <w:lang w:val="en-US"/>
         </w:rPr>
       </w:pPr>
       <w:r>
         <w:rPr>
-          <w:lang w:val="en-US"/>
-        </w:rPr>
-        <w:t>Introdu</w:t>
-      </w:r>
-      <w:r>
-        <w:rPr>
-          <w:lang w:val="en-US"/>
-        </w:rPr>
-        <w:t>ction</w:t>
+          <w:rFonts w:eastAsia="Times New Roman"/>
+          <w:lang w:val="en-US"/>
+        </w:rPr>
+        <w:t>Introduction</w:t>
       </w:r>
     </w:p>
     <w:p>
       <w:pPr>
-        <w:shd w:val="clear" w:color="auto" w:fill="FFFFFF"/>
-        <w:spacing w:after="225" w:line="240" w:lineRule="auto"/>
-        <w:jc w:val="both"/>
-        <w:rPr>
-          <w:rFonts w:ascii="Open Sans" w:eastAsia="Times New Roman" w:hAnsi="Open Sans" w:cs="Open Sans"/>
-          <w:color w:val="000000"/>
-          <w:sz w:val="21"/>
-          <w:szCs w:val="21"/>
+        <w:rPr>
+          <w:lang w:val="en-US"/>
+        </w:rPr>
+      </w:pPr>
+    </w:p>
+    <w:p>
+      <w:pPr>
+        <w:pStyle w:val="Titolo4"/>
+        <w:rPr>
+          <w:rFonts w:eastAsia="Times New Roman"/>
+          <w:lang w:val="en-US"/>
         </w:rPr>
       </w:pPr>
       <w:r>
         <w:rPr>
-          <w:rFonts w:ascii="Open Sans" w:eastAsia="Times New Roman" w:hAnsi="Open Sans" w:cs="Open Sans"/>
-          <w:color w:val="000000"/>
-          <w:sz w:val="21"/>
-          <w:szCs w:val="21"/>
-          <w:lang w:val="en-US"/>
-        </w:rPr>
-        <w:t xml:space="preserve">Lorem ipsum dolor sit </w:t>
+          <w:rFonts w:eastAsia="Times New Roman"/>
+          <w:lang w:val="en-US"/>
+        </w:rPr>
+        <w:t>Objective</w:t>
       </w:r>
-      <w:proofErr w:type="spellStart"/>
+    </w:p>
+    <w:p>
+      <w:pPr>
+        <w:pStyle w:val="Nessunaspaziatura"/>
+        <w:rPr>
+          <w:lang w:val="en-US"/>
+        </w:rPr>
+      </w:pPr>
       <w:r>
         <w:rPr>
-          <w:rFonts w:ascii="Open Sans" w:eastAsia="Times New Roman" w:hAnsi="Open Sans" w:cs="Open Sans"/>
-          <w:color w:val="000000"/>
-          <w:sz w:val="21"/>
-          <w:szCs w:val="21"/>
-          <w:lang w:val="en-US"/>
-        </w:rPr>
-        <w:t>amet</w:t>
+          <w:lang w:val="en-US"/>
+        </w:rPr>
+        <w:t xml:space="preserve">To provide a minimal but not exhaustive immunization data set with business requirements and demonstrate their use for key use </w:t>
       </w:r>
-      <w:proofErr w:type="spellEnd"/>
       <w:r>
         <w:rPr>
-          <w:rFonts w:ascii="Open Sans" w:eastAsia="Times New Roman" w:hAnsi="Open Sans" w:cs="Open Sans"/>
-          <w:color w:val="000000"/>
-          <w:sz w:val="21"/>
-          <w:szCs w:val="21"/>
-          <w:lang w:val="en-US"/>
-        </w:rPr>
-        <w:t xml:space="preserve">, </w:t>
+          <w:lang w:val="en-US"/>
+        </w:rPr>
+        <w:t>cases.</w:t>
       </w:r>
-      <w:proofErr w:type="spellStart"/>
+    </w:p>
+    <w:p>
+      <w:pPr>
+        <w:pStyle w:val="Nessunaspaziatura"/>
+        <w:rPr>
+          <w:lang w:val="en-US"/>
+        </w:rPr>
+      </w:pPr>
+    </w:p>
+    <w:p>
+      <w:pPr>
+        <w:pStyle w:val="Titolo4"/>
+        <w:rPr>
+          <w:lang w:val="en-US"/>
+        </w:rPr>
+      </w:pPr>
       <w:r>
         <w:rPr>
-          <w:rFonts w:ascii="Open Sans" w:eastAsia="Times New Roman" w:hAnsi="Open Sans" w:cs="Open Sans"/>
-          <w:color w:val="000000"/>
-          <w:sz w:val="21"/>
-          <w:szCs w:val="21"/>
-          <w:lang w:val="en-US"/>
-        </w:rPr>
-        <w:t>consectetur</w:t>
+          <w:lang w:val="en-US"/>
+        </w:rPr>
+        <w:t>Business need</w:t>
       </w:r>
-      <w:proofErr w:type="spellEnd"/>
       <w:r>
         <w:rPr>
-          <w:rFonts w:ascii="Open Sans" w:eastAsia="Times New Roman" w:hAnsi="Open Sans" w:cs="Open Sans"/>
-          <w:color w:val="000000"/>
-          <w:sz w:val="21"/>
-          <w:szCs w:val="21"/>
-          <w:lang w:val="en-US"/>
-        </w:rPr>
-        <w:t xml:space="preserve"> </w:t>
+          <w:lang w:val="en-US"/>
+        </w:rPr>
+        <w:t>s</w:t>
       </w:r>
-      <w:proofErr w:type="spellStart"/>
+    </w:p>
+    <w:p>
+      <w:pPr>
+        <w:pStyle w:val="Nessunaspaziatura"/>
+        <w:numPr>
+          <w:ilvl w:val="0"/>
+          <w:numId w:val="12"/>
+        </w:numPr>
+        <w:rPr>
+          <w:lang w:val="en-US"/>
+        </w:rPr>
+      </w:pPr>
       <w:r>
         <w:rPr>
-          <w:rFonts w:ascii="Open Sans" w:eastAsia="Times New Roman" w:hAnsi="Open Sans" w:cs="Open Sans"/>
-          <w:color w:val="000000"/>
-          <w:sz w:val="21"/>
-          <w:szCs w:val="21"/>
-          <w:lang w:val="en-US"/>
-        </w:rPr>
-        <w:t>adipiscing</w:t>
+          <w:lang w:val="en-US"/>
+        </w:rPr>
+        <w:t>Existing messaging standards do not provide enough detail</w:t>
       </w:r>
-      <w:proofErr w:type="spellEnd"/>
       <w:r>
         <w:rPr>
-          <w:rFonts w:ascii="Open Sans" w:eastAsia="Times New Roman" w:hAnsi="Open Sans" w:cs="Open Sans"/>
-          <w:color w:val="000000"/>
-          <w:sz w:val="21"/>
-          <w:szCs w:val="21"/>
-          <w:lang w:val="en-US"/>
-        </w:rPr>
-        <w:t xml:space="preserve"> </w:t>
-      </w:r>
-      <w:proofErr w:type="spellStart"/>
-      <w:r>
-        <w:rPr>
-          <w:rFonts w:ascii="Open Sans" w:eastAsia="Times New Roman" w:hAnsi="Open Sans" w:cs="Open Sans"/>
-          <w:color w:val="000000"/>
-          <w:sz w:val="21"/>
-          <w:szCs w:val="21"/>
-          <w:lang w:val="en-US"/>
-        </w:rPr>
-        <w:t>elit</w:t>
-      </w:r>
-      <w:proofErr w:type="spellEnd"/>
-      <w:r>
-        <w:rPr>
-          <w:rFonts w:ascii="Open Sans" w:eastAsia="Times New Roman" w:hAnsi="Open Sans" w:cs="Open Sans"/>
-          <w:color w:val="000000"/>
-          <w:sz w:val="21"/>
-          <w:szCs w:val="21"/>
-          <w:lang w:val="en-US"/>
-        </w:rPr>
-        <w:t xml:space="preserve">. </w:t>
-      </w:r>
-      <w:proofErr w:type="spellStart"/>
-      <w:r>
-        <w:rPr>
-          <w:rFonts w:ascii="Open Sans" w:eastAsia="Times New Roman" w:hAnsi="Open Sans" w:cs="Open Sans"/>
-          <w:color w:val="000000"/>
-          <w:sz w:val="21"/>
-          <w:szCs w:val="21"/>
-          <w:lang w:val="fr-FR"/>
-        </w:rPr>
-        <w:t>Donec</w:t>
-      </w:r>
-      <w:proofErr w:type="spellEnd"/>
-      <w:r>
-        <w:rPr>
-          <w:rFonts w:ascii="Open Sans" w:eastAsia="Times New Roman" w:hAnsi="Open Sans" w:cs="Open Sans"/>
-          <w:color w:val="000000"/>
-          <w:sz w:val="21"/>
-          <w:szCs w:val="21"/>
-          <w:lang w:val="fr-FR"/>
-        </w:rPr>
-        <w:t xml:space="preserve"> </w:t>
-      </w:r>
-      <w:proofErr w:type="spellStart"/>
-      <w:r>
-        <w:rPr>
-          <w:rFonts w:ascii="Open Sans" w:eastAsia="Times New Roman" w:hAnsi="Open Sans" w:cs="Open Sans"/>
-          <w:color w:val="000000"/>
-          <w:sz w:val="21"/>
-          <w:szCs w:val="21"/>
-          <w:lang w:val="fr-FR"/>
-        </w:rPr>
-        <w:t>sagittis</w:t>
-      </w:r>
-      <w:proofErr w:type="spellEnd"/>
-      <w:r>
-        <w:rPr>
-          <w:rFonts w:ascii="Open Sans" w:eastAsia="Times New Roman" w:hAnsi="Open Sans" w:cs="Open Sans"/>
-          <w:color w:val="000000"/>
-          <w:sz w:val="21"/>
-          <w:szCs w:val="21"/>
-          <w:lang w:val="fr-FR"/>
-        </w:rPr>
-        <w:t xml:space="preserve"> </w:t>
-      </w:r>
-      <w:proofErr w:type="spellStart"/>
-      <w:r>
-        <w:rPr>
-          <w:rFonts w:ascii="Open Sans" w:eastAsia="Times New Roman" w:hAnsi="Open Sans" w:cs="Open Sans"/>
-          <w:color w:val="000000"/>
-          <w:sz w:val="21"/>
-          <w:szCs w:val="21"/>
-          <w:lang w:val="fr-FR"/>
-        </w:rPr>
-        <w:t>lobortis</w:t>
-      </w:r>
-      <w:proofErr w:type="spellEnd"/>
-      <w:r>
-        <w:rPr>
-          <w:rFonts w:ascii="Open Sans" w:eastAsia="Times New Roman" w:hAnsi="Open Sans" w:cs="Open Sans"/>
-          <w:color w:val="000000"/>
-          <w:sz w:val="21"/>
-          <w:szCs w:val="21"/>
-          <w:lang w:val="fr-FR"/>
-        </w:rPr>
-        <w:t xml:space="preserve"> ex nec </w:t>
-      </w:r>
-      <w:proofErr w:type="spellStart"/>
-      <w:r>
-        <w:rPr>
-          <w:rFonts w:ascii="Open Sans" w:eastAsia="Times New Roman" w:hAnsi="Open Sans" w:cs="Open Sans"/>
-          <w:color w:val="000000"/>
-          <w:sz w:val="21"/>
-          <w:szCs w:val="21"/>
-          <w:lang w:val="fr-FR"/>
-        </w:rPr>
-        <w:t>consectetur</w:t>
-      </w:r>
-      <w:proofErr w:type="spellEnd"/>
-      <w:r>
-        <w:rPr>
-          <w:rFonts w:ascii="Open Sans" w:eastAsia="Times New Roman" w:hAnsi="Open Sans" w:cs="Open Sans"/>
-          <w:color w:val="000000"/>
-          <w:sz w:val="21"/>
-          <w:szCs w:val="21"/>
-          <w:lang w:val="fr-FR"/>
-        </w:rPr>
-        <w:t xml:space="preserve">. </w:t>
-      </w:r>
-      <w:proofErr w:type="spellStart"/>
-      <w:r>
-        <w:rPr>
-          <w:rFonts w:ascii="Open Sans" w:eastAsia="Times New Roman" w:hAnsi="Open Sans" w:cs="Open Sans"/>
-          <w:color w:val="000000"/>
-          <w:sz w:val="21"/>
-          <w:szCs w:val="21"/>
-        </w:rPr>
-        <w:t>Integer</w:t>
-      </w:r>
-      <w:proofErr w:type="spellEnd"/>
-      <w:r>
-        <w:rPr>
-          <w:rFonts w:ascii="Open Sans" w:eastAsia="Times New Roman" w:hAnsi="Open Sans" w:cs="Open Sans"/>
-          <w:color w:val="000000"/>
-          <w:sz w:val="21"/>
-          <w:szCs w:val="21"/>
-        </w:rPr>
-        <w:t xml:space="preserve"> </w:t>
-      </w:r>
-      <w:proofErr w:type="spellStart"/>
-      <w:r>
-        <w:rPr>
-          <w:rFonts w:ascii="Open Sans" w:eastAsia="Times New Roman" w:hAnsi="Open Sans" w:cs="Open Sans"/>
-          <w:color w:val="000000"/>
-          <w:sz w:val="21"/>
-          <w:szCs w:val="21"/>
-        </w:rPr>
-        <w:t>placerat</w:t>
-      </w:r>
-      <w:proofErr w:type="spellEnd"/>
-      <w:r>
-        <w:rPr>
-          <w:rFonts w:ascii="Open Sans" w:eastAsia="Times New Roman" w:hAnsi="Open Sans" w:cs="Open Sans"/>
-          <w:color w:val="000000"/>
-          <w:sz w:val="21"/>
-          <w:szCs w:val="21"/>
-        </w:rPr>
-        <w:t xml:space="preserve"> </w:t>
-      </w:r>
-      <w:proofErr w:type="spellStart"/>
-      <w:r>
-        <w:rPr>
-          <w:rFonts w:ascii="Open Sans" w:eastAsia="Times New Roman" w:hAnsi="Open Sans" w:cs="Open Sans"/>
-          <w:color w:val="000000"/>
-          <w:sz w:val="21"/>
-          <w:szCs w:val="21"/>
-        </w:rPr>
-        <w:t>erat</w:t>
-      </w:r>
-      <w:proofErr w:type="spellEnd"/>
-      <w:r>
-        <w:rPr>
-          <w:rFonts w:ascii="Open Sans" w:eastAsia="Times New Roman" w:hAnsi="Open Sans" w:cs="Open Sans"/>
-          <w:color w:val="000000"/>
-          <w:sz w:val="21"/>
-          <w:szCs w:val="21"/>
-        </w:rPr>
-        <w:t xml:space="preserve"> </w:t>
-      </w:r>
-      <w:proofErr w:type="gramStart"/>
-      <w:r>
-        <w:rPr>
-          <w:rFonts w:ascii="Open Sans" w:eastAsia="Times New Roman" w:hAnsi="Open Sans" w:cs="Open Sans"/>
-          <w:color w:val="000000"/>
-          <w:sz w:val="21"/>
-          <w:szCs w:val="21"/>
-        </w:rPr>
-        <w:t>a</w:t>
-      </w:r>
-      <w:proofErr w:type="gramEnd"/>
-      <w:r>
-        <w:rPr>
-          <w:rFonts w:ascii="Open Sans" w:eastAsia="Times New Roman" w:hAnsi="Open Sans" w:cs="Open Sans"/>
-          <w:color w:val="000000"/>
-          <w:sz w:val="21"/>
-          <w:szCs w:val="21"/>
-        </w:rPr>
-        <w:t xml:space="preserve"> </w:t>
-      </w:r>
-      <w:proofErr w:type="spellStart"/>
-      <w:r>
-        <w:rPr>
-          <w:rFonts w:ascii="Open Sans" w:eastAsia="Times New Roman" w:hAnsi="Open Sans" w:cs="Open Sans"/>
-          <w:color w:val="000000"/>
-          <w:sz w:val="21"/>
-          <w:szCs w:val="21"/>
-        </w:rPr>
-        <w:t>augue</w:t>
-      </w:r>
-      <w:proofErr w:type="spellEnd"/>
-      <w:r>
-        <w:rPr>
-          <w:rFonts w:ascii="Open Sans" w:eastAsia="Times New Roman" w:hAnsi="Open Sans" w:cs="Open Sans"/>
-          <w:color w:val="000000"/>
-          <w:sz w:val="21"/>
-          <w:szCs w:val="21"/>
-        </w:rPr>
-        <w:t xml:space="preserve"> </w:t>
-      </w:r>
-      <w:proofErr w:type="spellStart"/>
-      <w:r>
-        <w:rPr>
-          <w:rFonts w:ascii="Open Sans" w:eastAsia="Times New Roman" w:hAnsi="Open Sans" w:cs="Open Sans"/>
-          <w:color w:val="000000"/>
-          <w:sz w:val="21"/>
-          <w:szCs w:val="21"/>
-        </w:rPr>
-        <w:t>pretium</w:t>
-      </w:r>
-      <w:proofErr w:type="spellEnd"/>
-      <w:r>
-        <w:rPr>
-          <w:rFonts w:ascii="Open Sans" w:eastAsia="Times New Roman" w:hAnsi="Open Sans" w:cs="Open Sans"/>
-          <w:color w:val="000000"/>
-          <w:sz w:val="21"/>
-          <w:szCs w:val="21"/>
-        </w:rPr>
-        <w:t xml:space="preserve"> </w:t>
-      </w:r>
-      <w:proofErr w:type="spellStart"/>
-      <w:r>
-        <w:rPr>
-          <w:rFonts w:ascii="Open Sans" w:eastAsia="Times New Roman" w:hAnsi="Open Sans" w:cs="Open Sans"/>
-          <w:color w:val="000000"/>
-          <w:sz w:val="21"/>
-          <w:szCs w:val="21"/>
-        </w:rPr>
-        <w:t>suscipit</w:t>
-      </w:r>
-      <w:proofErr w:type="spellEnd"/>
-      <w:r>
-        <w:rPr>
-          <w:rFonts w:ascii="Open Sans" w:eastAsia="Times New Roman" w:hAnsi="Open Sans" w:cs="Open Sans"/>
-          <w:color w:val="000000"/>
-          <w:sz w:val="21"/>
-          <w:szCs w:val="21"/>
-        </w:rPr>
-        <w:t xml:space="preserve">. </w:t>
-      </w:r>
-      <w:proofErr w:type="spellStart"/>
-      <w:r>
-        <w:rPr>
-          <w:rFonts w:ascii="Open Sans" w:eastAsia="Times New Roman" w:hAnsi="Open Sans" w:cs="Open Sans"/>
-          <w:color w:val="000000"/>
-          <w:sz w:val="21"/>
-          <w:szCs w:val="21"/>
-        </w:rPr>
-        <w:t>Vestibulum</w:t>
-      </w:r>
-      <w:proofErr w:type="spellEnd"/>
-      <w:r>
-        <w:rPr>
-          <w:rFonts w:ascii="Open Sans" w:eastAsia="Times New Roman" w:hAnsi="Open Sans" w:cs="Open Sans"/>
-          <w:color w:val="000000"/>
-          <w:sz w:val="21"/>
-          <w:szCs w:val="21"/>
-        </w:rPr>
-        <w:t xml:space="preserve"> sed </w:t>
-      </w:r>
-      <w:proofErr w:type="spellStart"/>
-      <w:r>
-        <w:rPr>
-          <w:rFonts w:ascii="Open Sans" w:eastAsia="Times New Roman" w:hAnsi="Open Sans" w:cs="Open Sans"/>
-          <w:color w:val="000000"/>
-          <w:sz w:val="21"/>
-          <w:szCs w:val="21"/>
-        </w:rPr>
-        <w:t>enim</w:t>
-      </w:r>
-      <w:proofErr w:type="spellEnd"/>
-      <w:r>
-        <w:rPr>
-          <w:rFonts w:ascii="Open Sans" w:eastAsia="Times New Roman" w:hAnsi="Open Sans" w:cs="Open Sans"/>
-          <w:color w:val="000000"/>
-          <w:sz w:val="21"/>
-          <w:szCs w:val="21"/>
-        </w:rPr>
-        <w:t xml:space="preserve"> sed libero </w:t>
-      </w:r>
-      <w:proofErr w:type="spellStart"/>
-      <w:r>
-        <w:rPr>
-          <w:rFonts w:ascii="Open Sans" w:eastAsia="Times New Roman" w:hAnsi="Open Sans" w:cs="Open Sans"/>
-          <w:color w:val="000000"/>
-          <w:sz w:val="21"/>
-          <w:szCs w:val="21"/>
-        </w:rPr>
-        <w:t>tristique</w:t>
-      </w:r>
-      <w:proofErr w:type="spellEnd"/>
-      <w:r>
-        <w:rPr>
-          <w:rFonts w:ascii="Open Sans" w:eastAsia="Times New Roman" w:hAnsi="Open Sans" w:cs="Open Sans"/>
-          <w:color w:val="000000"/>
-          <w:sz w:val="21"/>
-          <w:szCs w:val="21"/>
-        </w:rPr>
-        <w:t xml:space="preserve"> lacinia. </w:t>
-      </w:r>
-      <w:proofErr w:type="spellStart"/>
-      <w:r>
-        <w:rPr>
-          <w:rFonts w:ascii="Open Sans" w:eastAsia="Times New Roman" w:hAnsi="Open Sans" w:cs="Open Sans"/>
-          <w:color w:val="000000"/>
-          <w:sz w:val="21"/>
-          <w:szCs w:val="21"/>
-        </w:rPr>
-        <w:t>Suspendisse</w:t>
-      </w:r>
-      <w:proofErr w:type="spellEnd"/>
-      <w:r>
-        <w:rPr>
-          <w:rFonts w:ascii="Open Sans" w:eastAsia="Times New Roman" w:hAnsi="Open Sans" w:cs="Open Sans"/>
-          <w:color w:val="000000"/>
-          <w:sz w:val="21"/>
-          <w:szCs w:val="21"/>
-        </w:rPr>
-        <w:t xml:space="preserve"> potenti. Nulla </w:t>
-      </w:r>
-      <w:proofErr w:type="spellStart"/>
-      <w:r>
-        <w:rPr>
-          <w:rFonts w:ascii="Open Sans" w:eastAsia="Times New Roman" w:hAnsi="Open Sans" w:cs="Open Sans"/>
-          <w:color w:val="000000"/>
-          <w:sz w:val="21"/>
-          <w:szCs w:val="21"/>
-        </w:rPr>
-        <w:t>convallis</w:t>
-      </w:r>
-      <w:proofErr w:type="spellEnd"/>
-      <w:r>
-        <w:rPr>
-          <w:rFonts w:ascii="Open Sans" w:eastAsia="Times New Roman" w:hAnsi="Open Sans" w:cs="Open Sans"/>
-          <w:color w:val="000000"/>
-          <w:sz w:val="21"/>
-          <w:szCs w:val="21"/>
-        </w:rPr>
-        <w:t xml:space="preserve"> </w:t>
-      </w:r>
-      <w:proofErr w:type="spellStart"/>
-      <w:r>
-        <w:rPr>
-          <w:rFonts w:ascii="Open Sans" w:eastAsia="Times New Roman" w:hAnsi="Open Sans" w:cs="Open Sans"/>
-          <w:color w:val="000000"/>
-          <w:sz w:val="21"/>
-          <w:szCs w:val="21"/>
-        </w:rPr>
-        <w:t>dui</w:t>
-      </w:r>
-      <w:proofErr w:type="spellEnd"/>
-      <w:r>
-        <w:rPr>
-          <w:rFonts w:ascii="Open Sans" w:eastAsia="Times New Roman" w:hAnsi="Open Sans" w:cs="Open Sans"/>
-          <w:color w:val="000000"/>
-          <w:sz w:val="21"/>
-          <w:szCs w:val="21"/>
-        </w:rPr>
-        <w:t xml:space="preserve"> id </w:t>
-      </w:r>
-      <w:proofErr w:type="spellStart"/>
-      <w:r>
-        <w:rPr>
-          <w:rFonts w:ascii="Open Sans" w:eastAsia="Times New Roman" w:hAnsi="Open Sans" w:cs="Open Sans"/>
-          <w:color w:val="000000"/>
-          <w:sz w:val="21"/>
-          <w:szCs w:val="21"/>
-        </w:rPr>
-        <w:t>lobortis</w:t>
-      </w:r>
-      <w:proofErr w:type="spellEnd"/>
-      <w:r>
-        <w:rPr>
-          <w:rFonts w:ascii="Open Sans" w:eastAsia="Times New Roman" w:hAnsi="Open Sans" w:cs="Open Sans"/>
-          <w:color w:val="000000"/>
-          <w:sz w:val="21"/>
-          <w:szCs w:val="21"/>
-        </w:rPr>
-        <w:t xml:space="preserve"> </w:t>
-      </w:r>
-      <w:proofErr w:type="spellStart"/>
-      <w:r>
-        <w:rPr>
-          <w:rFonts w:ascii="Open Sans" w:eastAsia="Times New Roman" w:hAnsi="Open Sans" w:cs="Open Sans"/>
-          <w:color w:val="000000"/>
-          <w:sz w:val="21"/>
-          <w:szCs w:val="21"/>
-        </w:rPr>
-        <w:t>eleifend</w:t>
-      </w:r>
-      <w:proofErr w:type="spellEnd"/>
-      <w:r>
-        <w:rPr>
-          <w:rFonts w:ascii="Open Sans" w:eastAsia="Times New Roman" w:hAnsi="Open Sans" w:cs="Open Sans"/>
-          <w:color w:val="000000"/>
-          <w:sz w:val="21"/>
-          <w:szCs w:val="21"/>
-        </w:rPr>
-        <w:t xml:space="preserve">. </w:t>
-      </w:r>
-      <w:proofErr w:type="spellStart"/>
-      <w:r>
-        <w:rPr>
-          <w:rFonts w:ascii="Open Sans" w:eastAsia="Times New Roman" w:hAnsi="Open Sans" w:cs="Open Sans"/>
-          <w:color w:val="000000"/>
-          <w:sz w:val="21"/>
-          <w:szCs w:val="21"/>
-        </w:rPr>
-        <w:t>Aliquam</w:t>
-      </w:r>
-      <w:proofErr w:type="spellEnd"/>
-      <w:r>
-        <w:rPr>
-          <w:rFonts w:ascii="Open Sans" w:eastAsia="Times New Roman" w:hAnsi="Open Sans" w:cs="Open Sans"/>
-          <w:color w:val="000000"/>
-          <w:sz w:val="21"/>
-          <w:szCs w:val="21"/>
-        </w:rPr>
-        <w:t xml:space="preserve"> </w:t>
-      </w:r>
-      <w:proofErr w:type="spellStart"/>
-      <w:r>
-        <w:rPr>
-          <w:rFonts w:ascii="Open Sans" w:eastAsia="Times New Roman" w:hAnsi="Open Sans" w:cs="Open Sans"/>
-          <w:color w:val="000000"/>
-          <w:sz w:val="21"/>
-          <w:szCs w:val="21"/>
-        </w:rPr>
-        <w:t>erat</w:t>
-      </w:r>
-      <w:proofErr w:type="spellEnd"/>
-      <w:r>
-        <w:rPr>
-          <w:rFonts w:ascii="Open Sans" w:eastAsia="Times New Roman" w:hAnsi="Open Sans" w:cs="Open Sans"/>
-          <w:color w:val="000000"/>
-          <w:sz w:val="21"/>
-          <w:szCs w:val="21"/>
-        </w:rPr>
-        <w:t xml:space="preserve"> </w:t>
-      </w:r>
-      <w:proofErr w:type="spellStart"/>
-      <w:r>
-        <w:rPr>
-          <w:rFonts w:ascii="Open Sans" w:eastAsia="Times New Roman" w:hAnsi="Open Sans" w:cs="Open Sans"/>
-          <w:color w:val="000000"/>
-          <w:sz w:val="21"/>
-          <w:szCs w:val="21"/>
-        </w:rPr>
-        <w:t>volutpat</w:t>
-      </w:r>
-      <w:proofErr w:type="spellEnd"/>
-      <w:r>
-        <w:rPr>
-          <w:rFonts w:ascii="Open Sans" w:eastAsia="Times New Roman" w:hAnsi="Open Sans" w:cs="Open Sans"/>
-          <w:color w:val="000000"/>
-          <w:sz w:val="21"/>
-          <w:szCs w:val="21"/>
-        </w:rPr>
-        <w:t xml:space="preserve">. In </w:t>
-      </w:r>
-      <w:proofErr w:type="spellStart"/>
-      <w:r>
-        <w:rPr>
-          <w:rFonts w:ascii="Open Sans" w:eastAsia="Times New Roman" w:hAnsi="Open Sans" w:cs="Open Sans"/>
-          <w:color w:val="000000"/>
-          <w:sz w:val="21"/>
-          <w:szCs w:val="21"/>
-        </w:rPr>
-        <w:t>tincidunt</w:t>
-      </w:r>
-      <w:proofErr w:type="spellEnd"/>
-      <w:r>
-        <w:rPr>
-          <w:rFonts w:ascii="Open Sans" w:eastAsia="Times New Roman" w:hAnsi="Open Sans" w:cs="Open Sans"/>
-          <w:color w:val="000000"/>
-          <w:sz w:val="21"/>
-          <w:szCs w:val="21"/>
-        </w:rPr>
-        <w:t xml:space="preserve"> </w:t>
-      </w:r>
-      <w:proofErr w:type="spellStart"/>
-      <w:r>
-        <w:rPr>
-          <w:rFonts w:ascii="Open Sans" w:eastAsia="Times New Roman" w:hAnsi="Open Sans" w:cs="Open Sans"/>
-          <w:color w:val="000000"/>
-          <w:sz w:val="21"/>
-          <w:szCs w:val="21"/>
-        </w:rPr>
-        <w:t>elit</w:t>
-      </w:r>
-      <w:proofErr w:type="spellEnd"/>
-      <w:r>
-        <w:rPr>
-          <w:rFonts w:ascii="Open Sans" w:eastAsia="Times New Roman" w:hAnsi="Open Sans" w:cs="Open Sans"/>
-          <w:color w:val="000000"/>
-          <w:sz w:val="21"/>
-          <w:szCs w:val="21"/>
-        </w:rPr>
-        <w:t xml:space="preserve"> </w:t>
-      </w:r>
-      <w:proofErr w:type="spellStart"/>
-      <w:r>
-        <w:rPr>
-          <w:rFonts w:ascii="Open Sans" w:eastAsia="Times New Roman" w:hAnsi="Open Sans" w:cs="Open Sans"/>
-          <w:color w:val="000000"/>
-          <w:sz w:val="21"/>
-          <w:szCs w:val="21"/>
-        </w:rPr>
-        <w:t>erat</w:t>
-      </w:r>
-      <w:proofErr w:type="spellEnd"/>
-      <w:r>
-        <w:rPr>
-          <w:rFonts w:ascii="Open Sans" w:eastAsia="Times New Roman" w:hAnsi="Open Sans" w:cs="Open Sans"/>
-          <w:color w:val="000000"/>
-          <w:sz w:val="21"/>
-          <w:szCs w:val="21"/>
-        </w:rPr>
-        <w:t xml:space="preserve">, </w:t>
-      </w:r>
-      <w:proofErr w:type="spellStart"/>
-      <w:r>
-        <w:rPr>
-          <w:rFonts w:ascii="Open Sans" w:eastAsia="Times New Roman" w:hAnsi="Open Sans" w:cs="Open Sans"/>
-          <w:color w:val="000000"/>
-          <w:sz w:val="21"/>
-          <w:szCs w:val="21"/>
-        </w:rPr>
-        <w:t>eget</w:t>
-      </w:r>
-      <w:proofErr w:type="spellEnd"/>
-      <w:r>
-        <w:rPr>
-          <w:rFonts w:ascii="Open Sans" w:eastAsia="Times New Roman" w:hAnsi="Open Sans" w:cs="Open Sans"/>
-          <w:color w:val="000000"/>
-          <w:sz w:val="21"/>
-          <w:szCs w:val="21"/>
-        </w:rPr>
-        <w:t xml:space="preserve"> </w:t>
-      </w:r>
-      <w:proofErr w:type="spellStart"/>
-      <w:r>
-        <w:rPr>
-          <w:rFonts w:ascii="Open Sans" w:eastAsia="Times New Roman" w:hAnsi="Open Sans" w:cs="Open Sans"/>
-          <w:color w:val="000000"/>
-          <w:sz w:val="21"/>
-          <w:szCs w:val="21"/>
-        </w:rPr>
-        <w:t>sodales</w:t>
-      </w:r>
-      <w:proofErr w:type="spellEnd"/>
-      <w:r>
-        <w:rPr>
-          <w:rFonts w:ascii="Open Sans" w:eastAsia="Times New Roman" w:hAnsi="Open Sans" w:cs="Open Sans"/>
-          <w:color w:val="000000"/>
-          <w:sz w:val="21"/>
-          <w:szCs w:val="21"/>
-        </w:rPr>
-        <w:t xml:space="preserve"> nulla </w:t>
-      </w:r>
-      <w:proofErr w:type="spellStart"/>
-      <w:r>
-        <w:rPr>
-          <w:rFonts w:ascii="Open Sans" w:eastAsia="Times New Roman" w:hAnsi="Open Sans" w:cs="Open Sans"/>
-          <w:color w:val="000000"/>
-          <w:sz w:val="21"/>
-          <w:szCs w:val="21"/>
-        </w:rPr>
-        <w:t>commodo</w:t>
-      </w:r>
-      <w:proofErr w:type="spellEnd"/>
-      <w:r>
-        <w:rPr>
-          <w:rFonts w:ascii="Open Sans" w:eastAsia="Times New Roman" w:hAnsi="Open Sans" w:cs="Open Sans"/>
-          <w:color w:val="000000"/>
-          <w:sz w:val="21"/>
-          <w:szCs w:val="21"/>
-        </w:rPr>
-        <w:t xml:space="preserve"> in. Nulla </w:t>
-      </w:r>
-      <w:proofErr w:type="spellStart"/>
-      <w:r>
-        <w:rPr>
-          <w:rFonts w:ascii="Open Sans" w:eastAsia="Times New Roman" w:hAnsi="Open Sans" w:cs="Open Sans"/>
-          <w:color w:val="000000"/>
-          <w:sz w:val="21"/>
-          <w:szCs w:val="21"/>
-        </w:rPr>
-        <w:t>hendrerit</w:t>
-      </w:r>
-      <w:proofErr w:type="spellEnd"/>
-      <w:r>
-        <w:rPr>
-          <w:rFonts w:ascii="Open Sans" w:eastAsia="Times New Roman" w:hAnsi="Open Sans" w:cs="Open Sans"/>
-          <w:color w:val="000000"/>
-          <w:sz w:val="21"/>
-          <w:szCs w:val="21"/>
-        </w:rPr>
-        <w:t xml:space="preserve"> </w:t>
-      </w:r>
-      <w:proofErr w:type="spellStart"/>
-      <w:r>
-        <w:rPr>
-          <w:rFonts w:ascii="Open Sans" w:eastAsia="Times New Roman" w:hAnsi="Open Sans" w:cs="Open Sans"/>
-          <w:color w:val="000000"/>
-          <w:sz w:val="21"/>
-          <w:szCs w:val="21"/>
-        </w:rPr>
-        <w:t>metus</w:t>
-      </w:r>
-      <w:proofErr w:type="spellEnd"/>
-      <w:r>
-        <w:rPr>
-          <w:rFonts w:ascii="Open Sans" w:eastAsia="Times New Roman" w:hAnsi="Open Sans" w:cs="Open Sans"/>
-          <w:color w:val="000000"/>
-          <w:sz w:val="21"/>
-          <w:szCs w:val="21"/>
-        </w:rPr>
-        <w:t xml:space="preserve"> ut </w:t>
-      </w:r>
-      <w:proofErr w:type="spellStart"/>
-      <w:r>
-        <w:rPr>
-          <w:rFonts w:ascii="Open Sans" w:eastAsia="Times New Roman" w:hAnsi="Open Sans" w:cs="Open Sans"/>
-          <w:color w:val="000000"/>
-          <w:sz w:val="21"/>
-          <w:szCs w:val="21"/>
-        </w:rPr>
-        <w:t>turpis</w:t>
-      </w:r>
-      <w:proofErr w:type="spellEnd"/>
-      <w:r>
-        <w:rPr>
-          <w:rFonts w:ascii="Open Sans" w:eastAsia="Times New Roman" w:hAnsi="Open Sans" w:cs="Open Sans"/>
-          <w:color w:val="000000"/>
-          <w:sz w:val="21"/>
-          <w:szCs w:val="21"/>
-        </w:rPr>
-        <w:t xml:space="preserve"> pulvinar, vitae </w:t>
-      </w:r>
-      <w:proofErr w:type="spellStart"/>
-      <w:r>
-        <w:rPr>
-          <w:rFonts w:ascii="Open Sans" w:eastAsia="Times New Roman" w:hAnsi="Open Sans" w:cs="Open Sans"/>
-          <w:color w:val="000000"/>
-          <w:sz w:val="21"/>
-          <w:szCs w:val="21"/>
-        </w:rPr>
-        <w:t>vulputate</w:t>
-      </w:r>
-      <w:proofErr w:type="spellEnd"/>
-      <w:r>
-        <w:rPr>
-          <w:rFonts w:ascii="Open Sans" w:eastAsia="Times New Roman" w:hAnsi="Open Sans" w:cs="Open Sans"/>
-          <w:color w:val="000000"/>
-          <w:sz w:val="21"/>
-          <w:szCs w:val="21"/>
-        </w:rPr>
-        <w:t xml:space="preserve"> massa </w:t>
-      </w:r>
-      <w:proofErr w:type="spellStart"/>
-      <w:r>
-        <w:rPr>
-          <w:rFonts w:ascii="Open Sans" w:eastAsia="Times New Roman" w:hAnsi="Open Sans" w:cs="Open Sans"/>
-          <w:color w:val="000000"/>
-          <w:sz w:val="21"/>
-          <w:szCs w:val="21"/>
-        </w:rPr>
-        <w:t>tincidunt</w:t>
-      </w:r>
-      <w:proofErr w:type="spellEnd"/>
-      <w:r>
-        <w:rPr>
-          <w:rFonts w:ascii="Open Sans" w:eastAsia="Times New Roman" w:hAnsi="Open Sans" w:cs="Open Sans"/>
-          <w:color w:val="000000"/>
-          <w:sz w:val="21"/>
-          <w:szCs w:val="21"/>
-        </w:rPr>
-        <w:t xml:space="preserve">. Nunc </w:t>
-      </w:r>
-      <w:proofErr w:type="spellStart"/>
-      <w:r>
-        <w:rPr>
-          <w:rFonts w:ascii="Open Sans" w:eastAsia="Times New Roman" w:hAnsi="Open Sans" w:cs="Open Sans"/>
-          <w:color w:val="000000"/>
-          <w:sz w:val="21"/>
-          <w:szCs w:val="21"/>
-        </w:rPr>
-        <w:t>dui</w:t>
-      </w:r>
-      <w:proofErr w:type="spellEnd"/>
-      <w:r>
-        <w:rPr>
-          <w:rFonts w:ascii="Open Sans" w:eastAsia="Times New Roman" w:hAnsi="Open Sans" w:cs="Open Sans"/>
-          <w:color w:val="000000"/>
-          <w:sz w:val="21"/>
-          <w:szCs w:val="21"/>
-        </w:rPr>
-        <w:t xml:space="preserve"> nunc, </w:t>
-      </w:r>
-      <w:proofErr w:type="spellStart"/>
-      <w:r>
-        <w:rPr>
-          <w:rFonts w:ascii="Open Sans" w:eastAsia="Times New Roman" w:hAnsi="Open Sans" w:cs="Open Sans"/>
-          <w:color w:val="000000"/>
-          <w:sz w:val="21"/>
-          <w:szCs w:val="21"/>
-        </w:rPr>
-        <w:t>finibus</w:t>
-      </w:r>
-      <w:proofErr w:type="spellEnd"/>
-      <w:r>
-        <w:rPr>
-          <w:rFonts w:ascii="Open Sans" w:eastAsia="Times New Roman" w:hAnsi="Open Sans" w:cs="Open Sans"/>
-          <w:color w:val="000000"/>
-          <w:sz w:val="21"/>
-          <w:szCs w:val="21"/>
-        </w:rPr>
-        <w:t xml:space="preserve"> </w:t>
-      </w:r>
-      <w:proofErr w:type="spellStart"/>
-      <w:r>
-        <w:rPr>
-          <w:rFonts w:ascii="Open Sans" w:eastAsia="Times New Roman" w:hAnsi="Open Sans" w:cs="Open Sans"/>
-          <w:color w:val="000000"/>
-          <w:sz w:val="21"/>
-          <w:szCs w:val="21"/>
-        </w:rPr>
-        <w:t>quis</w:t>
-      </w:r>
-      <w:proofErr w:type="spellEnd"/>
-      <w:r>
-        <w:rPr>
-          <w:rFonts w:ascii="Open Sans" w:eastAsia="Times New Roman" w:hAnsi="Open Sans" w:cs="Open Sans"/>
-          <w:color w:val="000000"/>
-          <w:sz w:val="21"/>
-          <w:szCs w:val="21"/>
-        </w:rPr>
-        <w:t xml:space="preserve"> </w:t>
-      </w:r>
-      <w:proofErr w:type="spellStart"/>
-      <w:r>
-        <w:rPr>
-          <w:rFonts w:ascii="Open Sans" w:eastAsia="Times New Roman" w:hAnsi="Open Sans" w:cs="Open Sans"/>
-          <w:color w:val="000000"/>
-          <w:sz w:val="21"/>
-          <w:szCs w:val="21"/>
-        </w:rPr>
-        <w:t>eleifend</w:t>
-      </w:r>
-      <w:proofErr w:type="spellEnd"/>
-      <w:r>
-        <w:rPr>
-          <w:rFonts w:ascii="Open Sans" w:eastAsia="Times New Roman" w:hAnsi="Open Sans" w:cs="Open Sans"/>
-          <w:color w:val="000000"/>
-          <w:sz w:val="21"/>
-          <w:szCs w:val="21"/>
-        </w:rPr>
-        <w:t xml:space="preserve"> sed, </w:t>
-      </w:r>
-      <w:proofErr w:type="spellStart"/>
-      <w:r>
-        <w:rPr>
-          <w:rFonts w:ascii="Open Sans" w:eastAsia="Times New Roman" w:hAnsi="Open Sans" w:cs="Open Sans"/>
-          <w:color w:val="000000"/>
-          <w:sz w:val="21"/>
-          <w:szCs w:val="21"/>
-        </w:rPr>
-        <w:t>vulputate</w:t>
-      </w:r>
-      <w:proofErr w:type="spellEnd"/>
-      <w:r>
-        <w:rPr>
-          <w:rFonts w:ascii="Open Sans" w:eastAsia="Times New Roman" w:hAnsi="Open Sans" w:cs="Open Sans"/>
-          <w:color w:val="000000"/>
-          <w:sz w:val="21"/>
-          <w:szCs w:val="21"/>
-        </w:rPr>
-        <w:t xml:space="preserve"> </w:t>
-      </w:r>
-      <w:proofErr w:type="spellStart"/>
-      <w:r>
-        <w:rPr>
-          <w:rFonts w:ascii="Open Sans" w:eastAsia="Times New Roman" w:hAnsi="Open Sans" w:cs="Open Sans"/>
-          <w:color w:val="000000"/>
-          <w:sz w:val="21"/>
-          <w:szCs w:val="21"/>
-        </w:rPr>
-        <w:t>dictum</w:t>
-      </w:r>
-      <w:proofErr w:type="spellEnd"/>
-      <w:r>
-        <w:rPr>
-          <w:rFonts w:ascii="Open Sans" w:eastAsia="Times New Roman" w:hAnsi="Open Sans" w:cs="Open Sans"/>
-          <w:color w:val="000000"/>
-          <w:sz w:val="21"/>
-          <w:szCs w:val="21"/>
-        </w:rPr>
-        <w:t xml:space="preserve"> </w:t>
-      </w:r>
-      <w:proofErr w:type="spellStart"/>
-      <w:r>
-        <w:rPr>
-          <w:rFonts w:ascii="Open Sans" w:eastAsia="Times New Roman" w:hAnsi="Open Sans" w:cs="Open Sans"/>
-          <w:color w:val="000000"/>
-          <w:sz w:val="21"/>
-          <w:szCs w:val="21"/>
-        </w:rPr>
-        <w:t>turpis</w:t>
-      </w:r>
-      <w:proofErr w:type="spellEnd"/>
-      <w:r>
-        <w:rPr>
-          <w:rFonts w:ascii="Open Sans" w:eastAsia="Times New Roman" w:hAnsi="Open Sans" w:cs="Open Sans"/>
-          <w:color w:val="000000"/>
-          <w:sz w:val="21"/>
-          <w:szCs w:val="21"/>
-        </w:rPr>
-        <w:t xml:space="preserve">. </w:t>
-      </w:r>
-      <w:proofErr w:type="spellStart"/>
-      <w:r>
-        <w:rPr>
-          <w:rFonts w:ascii="Open Sans" w:eastAsia="Times New Roman" w:hAnsi="Open Sans" w:cs="Open Sans"/>
-          <w:color w:val="000000"/>
-          <w:sz w:val="21"/>
-          <w:szCs w:val="21"/>
-        </w:rPr>
-        <w:t>Suspendisse</w:t>
-      </w:r>
-      <w:proofErr w:type="spellEnd"/>
-      <w:r>
-        <w:rPr>
-          <w:rFonts w:ascii="Open Sans" w:eastAsia="Times New Roman" w:hAnsi="Open Sans" w:cs="Open Sans"/>
-          <w:color w:val="000000"/>
-          <w:sz w:val="21"/>
-          <w:szCs w:val="21"/>
-        </w:rPr>
-        <w:t xml:space="preserve"> vitae </w:t>
-      </w:r>
-      <w:proofErr w:type="spellStart"/>
-      <w:r>
-        <w:rPr>
-          <w:rFonts w:ascii="Open Sans" w:eastAsia="Times New Roman" w:hAnsi="Open Sans" w:cs="Open Sans"/>
-          <w:color w:val="000000"/>
-          <w:sz w:val="21"/>
-          <w:szCs w:val="21"/>
-        </w:rPr>
-        <w:t>ipsum</w:t>
-      </w:r>
-      <w:proofErr w:type="spellEnd"/>
-      <w:r>
-        <w:rPr>
-          <w:rFonts w:ascii="Open Sans" w:eastAsia="Times New Roman" w:hAnsi="Open Sans" w:cs="Open Sans"/>
-          <w:color w:val="000000"/>
-          <w:sz w:val="21"/>
-          <w:szCs w:val="21"/>
-        </w:rPr>
-        <w:t xml:space="preserve"> ut </w:t>
-      </w:r>
-      <w:proofErr w:type="spellStart"/>
-      <w:r>
-        <w:rPr>
-          <w:rFonts w:ascii="Open Sans" w:eastAsia="Times New Roman" w:hAnsi="Open Sans" w:cs="Open Sans"/>
-          <w:color w:val="000000"/>
-          <w:sz w:val="21"/>
-          <w:szCs w:val="21"/>
-        </w:rPr>
-        <w:t>tellus</w:t>
-      </w:r>
-      <w:proofErr w:type="spellEnd"/>
-      <w:r>
-        <w:rPr>
-          <w:rFonts w:ascii="Open Sans" w:eastAsia="Times New Roman" w:hAnsi="Open Sans" w:cs="Open Sans"/>
-          <w:color w:val="000000"/>
-          <w:sz w:val="21"/>
-          <w:szCs w:val="21"/>
-        </w:rPr>
-        <w:t xml:space="preserve"> </w:t>
-      </w:r>
-      <w:proofErr w:type="spellStart"/>
-      <w:r>
-        <w:rPr>
-          <w:rFonts w:ascii="Open Sans" w:eastAsia="Times New Roman" w:hAnsi="Open Sans" w:cs="Open Sans"/>
-          <w:color w:val="000000"/>
-          <w:sz w:val="21"/>
-          <w:szCs w:val="21"/>
-        </w:rPr>
-        <w:t>auctor</w:t>
-      </w:r>
-      <w:proofErr w:type="spellEnd"/>
-      <w:r>
-        <w:rPr>
-          <w:rFonts w:ascii="Open Sans" w:eastAsia="Times New Roman" w:hAnsi="Open Sans" w:cs="Open Sans"/>
-          <w:color w:val="000000"/>
-          <w:sz w:val="21"/>
-          <w:szCs w:val="21"/>
-        </w:rPr>
-        <w:t xml:space="preserve"> </w:t>
-      </w:r>
-      <w:proofErr w:type="spellStart"/>
-      <w:r>
-        <w:rPr>
-          <w:rFonts w:ascii="Open Sans" w:eastAsia="Times New Roman" w:hAnsi="Open Sans" w:cs="Open Sans"/>
-          <w:color w:val="000000"/>
-          <w:sz w:val="21"/>
-          <w:szCs w:val="21"/>
-        </w:rPr>
-        <w:t>ultricies</w:t>
-      </w:r>
-      <w:proofErr w:type="spellEnd"/>
-      <w:r>
-        <w:rPr>
-          <w:rFonts w:ascii="Open Sans" w:eastAsia="Times New Roman" w:hAnsi="Open Sans" w:cs="Open Sans"/>
-          <w:color w:val="000000"/>
-          <w:sz w:val="21"/>
-          <w:szCs w:val="21"/>
+          <w:lang w:val="en-US"/>
         </w:rPr>
         <w:t>.</w:t>
       </w:r>
     </w:p>
     <w:p>
       <w:pPr>
-        <w:rPr>
-          <w:lang w:val="fr-FR"/>
-        </w:rPr>
-      </w:pPr>
+        <w:pStyle w:val="Nessunaspaziatura"/>
+        <w:numPr>
+          <w:ilvl w:val="0"/>
+          <w:numId w:val="12"/>
+        </w:numPr>
+        <w:rPr>
+          <w:lang w:val="en-US"/>
+        </w:rPr>
+      </w:pPr>
+      <w:r>
+        <w:rPr>
+          <w:lang w:val="en-US"/>
+        </w:rPr>
+        <w:t>Business and technical stakeholders need a common understanding of the data elements and related requirements by use case to effectively adopt within digital health solutions</w:t>
+      </w:r>
+      <w:r>
+        <w:rPr>
+          <w:lang w:val="en-US"/>
+        </w:rPr>
+        <w:t>.</w:t>
+      </w:r>
     </w:p>
     <w:p>
       <w:pPr>
-        <w:rPr>
-          <w:lang w:val="fr-FR"/>
+        <w:pStyle w:val="Nessunaspaziatura"/>
+        <w:numPr>
+          <w:ilvl w:val="0"/>
+          <w:numId w:val="12"/>
+        </w:numPr>
+        <w:rPr>
+          <w:lang w:val="en-US"/>
+        </w:rPr>
+      </w:pPr>
+      <w:r>
+        <w:rPr>
+          <w:lang w:val="en-US"/>
+        </w:rPr>
+        <w:t>Must align with IPS and support FHIR implementations</w:t>
+      </w:r>
+      <w:r>
+        <w:rPr>
+          <w:lang w:val="en-US"/>
+        </w:rPr>
+        <w:t>.</w:t>
+      </w:r>
+    </w:p>
+    <w:p>
+      <w:pPr>
+        <w:rPr>
+          <w:lang w:val="en-US"/>
+        </w:rPr>
+      </w:pPr>
+    </w:p>
+    <w:p>
+      <w:pPr>
+        <w:rPr>
+          <w:lang w:val="en-US"/>
         </w:rPr>
       </w:pPr>
     </w:p>
@@ -1246,11 +515,9 @@
             <w:pPr>
               <w:cnfStyle w:val="100000000000" w:firstRow="1" w:lastRow="0" w:firstColumn="0" w:lastColumn="0" w:oddVBand="0" w:evenVBand="0" w:oddHBand="0" w:evenHBand="0" w:firstRowFirstColumn="0" w:firstRowLastColumn="0" w:lastRowFirstColumn="0" w:lastRowLastColumn="0"/>
             </w:pPr>
-            <w:proofErr w:type="spellStart"/>
             <w:r>
               <w:t>Contact</w:t>
             </w:r>
-            <w:proofErr w:type="spellEnd"/>
           </w:p>
         </w:tc>
       </w:tr>
@@ -1459,7 +726,7 @@
 </file>
 
 <file path=word/numbering.xml><?xml version="1.0" encoding="utf-8"?>
-<w:numbering xmlns:wpc="http://schemas.microsoft.com/office/word/2010/wordprocessingCanvas" xmlns:cx="http://schemas.microsoft.com/office/drawing/2014/chartex" xmlns:cx1="http://schemas.microsoft.com/office/drawing/2015/9/8/chartex" xmlns:cx2="http://schemas.microsoft.com/office/drawing/2015/10/21/chartex" xmlns:cx3="http://schemas.microsoft.com/office/drawing/2016/5/9/chartex" xmlns:cx4="http://schemas.microsoft.com/office/drawing/2016/5/10/chartex" xmlns:cx5="http://schemas.microsoft.com/office/drawing/2016/5/11/chartex" xmlns:cx6="http://schemas.microsoft.com/office/drawing/2016/5/12/chartex" xmlns:cx7="http://schemas.microsoft.com/office/drawing/2016/5/13/chartex" xmlns:cx8="http://schemas.microsoft.com/office/drawing/2016/5/14/chartex" xmlns:mc="http://schemas.openxmlformats.org/markup-compatibility/2006" xmlns:aink="http://schemas.microsoft.com/office/drawing/2016/ink" xmlns:am3d="http://schemas.microsoft.com/office/drawing/2017/model3d" xmlns:o="urn:schemas-microsoft-com:office:office" xmlns:r="http://schemas.openxmlformats.org/officeDocument/2006/relationships" xmlns:m="http://schemas.openxmlformats.org/officeDocument/2006/math" xmlns:v="urn:schemas-microsoft-com:vml" xmlns:wp14="http://schemas.microsoft.com/office/word/2010/wordprocessingDrawing" xmlns:wp="http://schemas.openxmlformats.org/drawingml/2006/wordprocessingDrawing" xmlns:w10="urn:schemas-microsoft-com:office:word" xmlns:w="http://schemas.openxmlformats.org/wordprocessingml/2006/main" xmlns:w14="http://schemas.microsoft.com/office/word/2010/wordml" xmlns:w15="http://schemas.microsoft.com/office/word/2012/wordml" xmlns:w16cex="http://schemas.microsoft.com/office/word/2018/wordml/cex" xmlns:w16cid="http://schemas.microsoft.com/office/word/2016/wordml/cid" xmlns:w16="http://schemas.microsoft.com/office/word/2018/wordml" xmlns:w16se="http://schemas.microsoft.com/office/word/2015/wordml/symex" xmlns:wpg="http://schemas.microsoft.com/office/word/2010/wordprocessingGroup" xmlns:wpi="http://schemas.microsoft.com/office/word/2010/wordprocessingInk" xmlns:wne="http://schemas.microsoft.com/office/word/2006/wordml" xmlns:wps="http://schemas.microsoft.com/office/word/2010/wordprocessingShape" mc:Ignorable="w14 w15 w16se w16cid w16 w16cex wp14">
+<w:numbering xmlns:wpc="http://schemas.microsoft.com/office/word/2010/wordprocessingCanvas" xmlns:cx="http://schemas.microsoft.com/office/drawing/2014/chartex" xmlns:cx1="http://schemas.microsoft.com/office/drawing/2015/9/8/chartex" xmlns:cx2="http://schemas.microsoft.com/office/drawing/2015/10/21/chartex" xmlns:cx3="http://schemas.microsoft.com/office/drawing/2016/5/9/chartex" xmlns:cx4="http://schemas.microsoft.com/office/drawing/2016/5/10/chartex" xmlns:cx5="http://schemas.microsoft.com/office/drawing/2016/5/11/chartex" xmlns:cx6="http://schemas.microsoft.com/office/drawing/2016/5/12/chartex" xmlns:cx7="http://schemas.microsoft.com/office/drawing/2016/5/13/chartex" xmlns:cx8="http://schemas.microsoft.com/office/drawing/2016/5/14/chartex" xmlns:mc="http://schemas.openxmlformats.org/markup-compatibility/2006" xmlns:aink="http://schemas.microsoft.com/office/drawing/2016/ink" xmlns:am3d="http://schemas.microsoft.com/office/drawing/2017/model3d" xmlns:o="urn:schemas-microsoft-com:office:office" xmlns:r="http://schemas.openxmlformats.org/officeDocument/2006/relationships" xmlns:m="http://schemas.openxmlformats.org/officeDocument/2006/math" xmlns:v="urn:schemas-microsoft-com:vml" xmlns:wp14="http://schemas.microsoft.com/office/word/2010/wordprocessingDrawing" xmlns:wp="http://schemas.openxmlformats.org/drawingml/2006/wordprocessingDrawing" xmlns:w10="urn:schemas-microsoft-com:office:word" xmlns:w="http://schemas.openxmlformats.org/wordprocessingml/2006/main" xmlns:w14="http://schemas.microsoft.com/office/word/2010/wordml" xmlns:w15="http://schemas.microsoft.com/office/word/2012/wordml" xmlns:w16cex="http://schemas.microsoft.com/office/word/2018/wordml/cex" xmlns:w16cid="http://schemas.microsoft.com/office/word/2016/wordml/cid" xmlns:w16="http://schemas.microsoft.com/office/word/2018/wordml" xmlns:w16sdtdh="http://schemas.microsoft.com/office/word/2020/wordml/sdtdatahash" xmlns:w16se="http://schemas.microsoft.com/office/word/2015/wordml/symex" xmlns:wpg="http://schemas.microsoft.com/office/word/2010/wordprocessingGroup" xmlns:wpi="http://schemas.microsoft.com/office/word/2010/wordprocessingInk" xmlns:wne="http://schemas.microsoft.com/office/word/2006/wordml" xmlns:wps="http://schemas.microsoft.com/office/word/2010/wordprocessingShape" mc:Ignorable="w14 w15 w16se w16cid w16 w16cex w16sdtdh wp14">
   <w:abstractNum w:abstractNumId="0" w15:restartNumberingAfterBreak="0">
     <w:nsid w:val="106234F0"/>
     <w:multiLevelType w:val="hybridMultilevel"/>
@@ -2148,6 +1415,119 @@
     </w:lvl>
   </w:abstractNum>
   <w:abstractNum w:abstractNumId="6" w15:restartNumberingAfterBreak="0">
+    <w:nsid w:val="527F1831"/>
+    <w:multiLevelType w:val="hybridMultilevel"/>
+    <w:tmpl w:val="7930A5F6"/>
+    <w:lvl w:ilvl="0" w:tplc="04090001">
+      <w:start w:val="1"/>
+      <w:numFmt w:val="bullet"/>
+      <w:lvlText w:val=""/>
+      <w:lvlJc w:val="left"/>
+      <w:pPr>
+        <w:ind w:left="720" w:hanging="360"/>
+      </w:pPr>
+      <w:rPr>
+        <w:rFonts w:ascii="Symbol" w:hAnsi="Symbol" w:hint="default"/>
+      </w:rPr>
+    </w:lvl>
+    <w:lvl w:ilvl="1" w:tplc="04090003" w:tentative="1">
+      <w:start w:val="1"/>
+      <w:numFmt w:val="bullet"/>
+      <w:lvlText w:val="o"/>
+      <w:lvlJc w:val="left"/>
+      <w:pPr>
+        <w:ind w:left="1440" w:hanging="360"/>
+      </w:pPr>
+      <w:rPr>
+        <w:rFonts w:ascii="Courier New" w:hAnsi="Courier New" w:cs="Courier New" w:hint="default"/>
+      </w:rPr>
+    </w:lvl>
+    <w:lvl w:ilvl="2" w:tplc="04090005" w:tentative="1">
+      <w:start w:val="1"/>
+      <w:numFmt w:val="bullet"/>
+      <w:lvlText w:val=""/>
+      <w:lvlJc w:val="left"/>
+      <w:pPr>
+        <w:ind w:left="2160" w:hanging="360"/>
+      </w:pPr>
+      <w:rPr>
+        <w:rFonts w:ascii="Wingdings" w:hAnsi="Wingdings" w:hint="default"/>
+      </w:rPr>
+    </w:lvl>
+    <w:lvl w:ilvl="3" w:tplc="04090001" w:tentative="1">
+      <w:start w:val="1"/>
+      <w:numFmt w:val="bullet"/>
+      <w:lvlText w:val=""/>
+      <w:lvlJc w:val="left"/>
+      <w:pPr>
+        <w:ind w:left="2880" w:hanging="360"/>
+      </w:pPr>
+      <w:rPr>
+        <w:rFonts w:ascii="Symbol" w:hAnsi="Symbol" w:hint="default"/>
+      </w:rPr>
+    </w:lvl>
+    <w:lvl w:ilvl="4" w:tplc="04090003" w:tentative="1">
+      <w:start w:val="1"/>
+      <w:numFmt w:val="bullet"/>
+      <w:lvlText w:val="o"/>
+      <w:lvlJc w:val="left"/>
+      <w:pPr>
+        <w:ind w:left="3600" w:hanging="360"/>
+      </w:pPr>
+      <w:rPr>
+        <w:rFonts w:ascii="Courier New" w:hAnsi="Courier New" w:cs="Courier New" w:hint="default"/>
+      </w:rPr>
+    </w:lvl>
+    <w:lvl w:ilvl="5" w:tplc="04090005" w:tentative="1">
+      <w:start w:val="1"/>
+      <w:numFmt w:val="bullet"/>
+      <w:lvlText w:val=""/>
+      <w:lvlJc w:val="left"/>
+      <w:pPr>
+        <w:ind w:left="4320" w:hanging="360"/>
+      </w:pPr>
+      <w:rPr>
+        <w:rFonts w:ascii="Wingdings" w:hAnsi="Wingdings" w:hint="default"/>
+      </w:rPr>
+    </w:lvl>
+    <w:lvl w:ilvl="6" w:tplc="04090001" w:tentative="1">
+      <w:start w:val="1"/>
+      <w:numFmt w:val="bullet"/>
+      <w:lvlText w:val=""/>
+      <w:lvlJc w:val="left"/>
+      <w:pPr>
+        <w:ind w:left="5040" w:hanging="360"/>
+      </w:pPr>
+      <w:rPr>
+        <w:rFonts w:ascii="Symbol" w:hAnsi="Symbol" w:hint="default"/>
+      </w:rPr>
+    </w:lvl>
+    <w:lvl w:ilvl="7" w:tplc="04090003" w:tentative="1">
+      <w:start w:val="1"/>
+      <w:numFmt w:val="bullet"/>
+      <w:lvlText w:val="o"/>
+      <w:lvlJc w:val="left"/>
+      <w:pPr>
+        <w:ind w:left="5760" w:hanging="360"/>
+      </w:pPr>
+      <w:rPr>
+        <w:rFonts w:ascii="Courier New" w:hAnsi="Courier New" w:cs="Courier New" w:hint="default"/>
+      </w:rPr>
+    </w:lvl>
+    <w:lvl w:ilvl="8" w:tplc="04090005" w:tentative="1">
+      <w:start w:val="1"/>
+      <w:numFmt w:val="bullet"/>
+      <w:lvlText w:val=""/>
+      <w:lvlJc w:val="left"/>
+      <w:pPr>
+        <w:ind w:left="6480" w:hanging="360"/>
+      </w:pPr>
+      <w:rPr>
+        <w:rFonts w:ascii="Wingdings" w:hAnsi="Wingdings" w:hint="default"/>
+      </w:rPr>
+    </w:lvl>
+  </w:abstractNum>
+  <w:abstractNum w:abstractNumId="7" w15:restartNumberingAfterBreak="0">
     <w:nsid w:val="531229D3"/>
     <w:multiLevelType w:val="multilevel"/>
     <w:tmpl w:val="962CAC1E"/>
@@ -2296,7 +1676,7 @@
       </w:rPr>
     </w:lvl>
   </w:abstractNum>
-  <w:abstractNum w:abstractNumId="7" w15:restartNumberingAfterBreak="0">
+  <w:abstractNum w:abstractNumId="8" w15:restartNumberingAfterBreak="0">
     <w:nsid w:val="601001F7"/>
     <w:multiLevelType w:val="hybridMultilevel"/>
     <w:tmpl w:val="11EE388C"/>
@@ -2382,7 +1762,7 @@
       </w:pPr>
     </w:lvl>
   </w:abstractNum>
-  <w:abstractNum w:abstractNumId="8" w15:restartNumberingAfterBreak="0">
+  <w:abstractNum w:abstractNumId="9" w15:restartNumberingAfterBreak="0">
     <w:nsid w:val="60183141"/>
     <w:multiLevelType w:val="multilevel"/>
     <w:tmpl w:val="94A61F82"/>
@@ -2531,7 +1911,146 @@
       </w:rPr>
     </w:lvl>
   </w:abstractNum>
-  <w:abstractNum w:abstractNumId="9" w15:restartNumberingAfterBreak="0">
+  <w:abstractNum w:abstractNumId="10" w15:restartNumberingAfterBreak="0">
+    <w:nsid w:val="615C5B83"/>
+    <w:multiLevelType w:val="hybridMultilevel"/>
+    <w:tmpl w:val="0EAC52EC"/>
+    <w:lvl w:ilvl="0" w:tplc="A15A7E3E">
+      <w:start w:val="1"/>
+      <w:numFmt w:val="bullet"/>
+      <w:lvlText w:val="•"/>
+      <w:lvlJc w:val="left"/>
+      <w:pPr>
+        <w:tabs>
+          <w:tab w:val="num" w:pos="720"/>
+        </w:tabs>
+        <w:ind w:left="720" w:hanging="360"/>
+      </w:pPr>
+      <w:rPr>
+        <w:rFonts w:ascii="Arial" w:hAnsi="Arial" w:hint="default"/>
+      </w:rPr>
+    </w:lvl>
+    <w:lvl w:ilvl="1" w:tplc="8D543012">
+      <w:numFmt w:val="bullet"/>
+      <w:lvlText w:val="•"/>
+      <w:lvlJc w:val="left"/>
+      <w:pPr>
+        <w:tabs>
+          <w:tab w:val="num" w:pos="1440"/>
+        </w:tabs>
+        <w:ind w:left="1440" w:hanging="360"/>
+      </w:pPr>
+      <w:rPr>
+        <w:rFonts w:ascii="Arial" w:hAnsi="Arial" w:hint="default"/>
+      </w:rPr>
+    </w:lvl>
+    <w:lvl w:ilvl="2" w:tplc="6DC0E7A6" w:tentative="1">
+      <w:start w:val="1"/>
+      <w:numFmt w:val="bullet"/>
+      <w:lvlText w:val="•"/>
+      <w:lvlJc w:val="left"/>
+      <w:pPr>
+        <w:tabs>
+          <w:tab w:val="num" w:pos="2160"/>
+        </w:tabs>
+        <w:ind w:left="2160" w:hanging="360"/>
+      </w:pPr>
+      <w:rPr>
+        <w:rFonts w:ascii="Arial" w:hAnsi="Arial" w:hint="default"/>
+      </w:rPr>
+    </w:lvl>
+    <w:lvl w:ilvl="3" w:tplc="8692267C" w:tentative="1">
+      <w:start w:val="1"/>
+      <w:numFmt w:val="bullet"/>
+      <w:lvlText w:val="•"/>
+      <w:lvlJc w:val="left"/>
+      <w:pPr>
+        <w:tabs>
+          <w:tab w:val="num" w:pos="2880"/>
+        </w:tabs>
+        <w:ind w:left="2880" w:hanging="360"/>
+      </w:pPr>
+      <w:rPr>
+        <w:rFonts w:ascii="Arial" w:hAnsi="Arial" w:hint="default"/>
+      </w:rPr>
+    </w:lvl>
+    <w:lvl w:ilvl="4" w:tplc="A9187538" w:tentative="1">
+      <w:start w:val="1"/>
+      <w:numFmt w:val="bullet"/>
+      <w:lvlText w:val="•"/>
+      <w:lvlJc w:val="left"/>
+      <w:pPr>
+        <w:tabs>
+          <w:tab w:val="num" w:pos="3600"/>
+        </w:tabs>
+        <w:ind w:left="3600" w:hanging="360"/>
+      </w:pPr>
+      <w:rPr>
+        <w:rFonts w:ascii="Arial" w:hAnsi="Arial" w:hint="default"/>
+      </w:rPr>
+    </w:lvl>
+    <w:lvl w:ilvl="5" w:tplc="4296DE6A" w:tentative="1">
+      <w:start w:val="1"/>
+      <w:numFmt w:val="bullet"/>
+      <w:lvlText w:val="•"/>
+      <w:lvlJc w:val="left"/>
+      <w:pPr>
+        <w:tabs>
+          <w:tab w:val="num" w:pos="4320"/>
+        </w:tabs>
+        <w:ind w:left="4320" w:hanging="360"/>
+      </w:pPr>
+      <w:rPr>
+        <w:rFonts w:ascii="Arial" w:hAnsi="Arial" w:hint="default"/>
+      </w:rPr>
+    </w:lvl>
+    <w:lvl w:ilvl="6" w:tplc="11E49E3A" w:tentative="1">
+      <w:start w:val="1"/>
+      <w:numFmt w:val="bullet"/>
+      <w:lvlText w:val="•"/>
+      <w:lvlJc w:val="left"/>
+      <w:pPr>
+        <w:tabs>
+          <w:tab w:val="num" w:pos="5040"/>
+        </w:tabs>
+        <w:ind w:left="5040" w:hanging="360"/>
+      </w:pPr>
+      <w:rPr>
+        <w:rFonts w:ascii="Arial" w:hAnsi="Arial" w:hint="default"/>
+      </w:rPr>
+    </w:lvl>
+    <w:lvl w:ilvl="7" w:tplc="879ABE4E" w:tentative="1">
+      <w:start w:val="1"/>
+      <w:numFmt w:val="bullet"/>
+      <w:lvlText w:val="•"/>
+      <w:lvlJc w:val="left"/>
+      <w:pPr>
+        <w:tabs>
+          <w:tab w:val="num" w:pos="5760"/>
+        </w:tabs>
+        <w:ind w:left="5760" w:hanging="360"/>
+      </w:pPr>
+      <w:rPr>
+        <w:rFonts w:ascii="Arial" w:hAnsi="Arial" w:hint="default"/>
+      </w:rPr>
+    </w:lvl>
+    <w:lvl w:ilvl="8" w:tplc="6B18E1E2" w:tentative="1">
+      <w:start w:val="1"/>
+      <w:numFmt w:val="bullet"/>
+      <w:lvlText w:val="•"/>
+      <w:lvlJc w:val="left"/>
+      <w:pPr>
+        <w:tabs>
+          <w:tab w:val="num" w:pos="6480"/>
+        </w:tabs>
+        <w:ind w:left="6480" w:hanging="360"/>
+      </w:pPr>
+      <w:rPr>
+        <w:rFonts w:ascii="Arial" w:hAnsi="Arial" w:hint="default"/>
+      </w:rPr>
+    </w:lvl>
+  </w:abstractNum>
+  <w:abstractNum w:abstractNumId="11" w15:restartNumberingAfterBreak="0">
     <w:nsid w:val="6B1427D0"/>
     <w:multiLevelType w:val="hybridMultilevel"/>
     <w:tmpl w:val="41BC496A"/>
@@ -2618,7 +2137,7 @@
     </w:lvl>
   </w:abstractNum>
   <w:num w:numId="1">
-    <w:abstractNumId w:val="8"/>
+    <w:abstractNumId w:val="9"/>
   </w:num>
   <w:num w:numId="2">
     <w:abstractNumId w:val="5"/>
@@ -2633,25 +2152,31 @@
     <w:abstractNumId w:val="3"/>
   </w:num>
   <w:num w:numId="6">
-    <w:abstractNumId w:val="7"/>
+    <w:abstractNumId w:val="8"/>
   </w:num>
   <w:num w:numId="7">
     <w:abstractNumId w:val="0"/>
   </w:num>
   <w:num w:numId="8">
-    <w:abstractNumId w:val="6"/>
+    <w:abstractNumId w:val="7"/>
   </w:num>
   <w:num w:numId="9">
-    <w:abstractNumId w:val="9"/>
+    <w:abstractNumId w:val="11"/>
   </w:num>
   <w:num w:numId="10">
     <w:abstractNumId w:val="4"/>
+  </w:num>
+  <w:num w:numId="11">
+    <w:abstractNumId w:val="10"/>
+  </w:num>
+  <w:num w:numId="12">
+    <w:abstractNumId w:val="6"/>
   </w:num>
 </w:numbering>
 </file>
 
 <file path=word/styles.xml><?xml version="1.0" encoding="utf-8"?>
-<w:styles xmlns:mc="http://schemas.openxmlformats.org/markup-compatibility/2006" xmlns:r="http://schemas.openxmlformats.org/officeDocument/2006/relationships" xmlns:w="http://schemas.openxmlformats.org/wordprocessingml/2006/main" xmlns:w14="http://schemas.microsoft.com/office/word/2010/wordml" xmlns:w15="http://schemas.microsoft.com/office/word/2012/wordml" xmlns:w16cex="http://schemas.microsoft.com/office/word/2018/wordml/cex" xmlns:w16cid="http://schemas.microsoft.com/office/word/2016/wordml/cid" xmlns:w16="http://schemas.microsoft.com/office/word/2018/wordml" xmlns:w16se="http://schemas.microsoft.com/office/word/2015/wordml/symex" mc:Ignorable="w14 w15 w16se w16cid w16 w16cex">
+<w:styles xmlns:mc="http://schemas.openxmlformats.org/markup-compatibility/2006" xmlns:r="http://schemas.openxmlformats.org/officeDocument/2006/relationships" xmlns:w="http://schemas.openxmlformats.org/wordprocessingml/2006/main" xmlns:w14="http://schemas.microsoft.com/office/word/2010/wordml" xmlns:w15="http://schemas.microsoft.com/office/word/2012/wordml" xmlns:w16cex="http://schemas.microsoft.com/office/word/2018/wordml/cex" xmlns:w16cid="http://schemas.microsoft.com/office/word/2016/wordml/cid" xmlns:w16="http://schemas.microsoft.com/office/word/2018/wordml" xmlns:w16sdtdh="http://schemas.microsoft.com/office/word/2020/wordml/sdtdatahash" xmlns:w16se="http://schemas.microsoft.com/office/word/2015/wordml/symex" mc:Ignorable="w14 w15 w16se w16cid w16 w16cex w16sdtdh">
   <w:docDefaults>
     <w:rPrDefault>
       <w:rPr>
@@ -3118,6 +2643,28 @@
       <w:szCs w:val="24"/>
     </w:rPr>
   </w:style>
+  <w:style w:type="paragraph" w:styleId="Titolo4">
+    <w:name w:val="heading 4"/>
+    <w:basedOn w:val="Normale"/>
+    <w:next w:val="Normale"/>
+    <w:link w:val="Titolo4Carattere"/>
+    <w:uiPriority w:val="9"/>
+    <w:unhideWhenUsed/>
+    <w:qFormat/>
+    <w:rsid w:val="007A483E"/>
+    <w:pPr>
+      <w:keepNext/>
+      <w:keepLines/>
+      <w:spacing w:before="40" w:after="0"/>
+      <w:outlineLvl w:val="3"/>
+    </w:pPr>
+    <w:rPr>
+      <w:rFonts w:asciiTheme="majorHAnsi" w:eastAsiaTheme="majorEastAsia" w:hAnsiTheme="majorHAnsi" w:cstheme="majorBidi"/>
+      <w:i/>
+      <w:iCs/>
+      <w:color w:val="2F5496" w:themeColor="accent1" w:themeShade="BF"/>
+    </w:rPr>
+  </w:style>
   <w:style w:type="character" w:default="1" w:styleId="Carpredefinitoparagrafo">
     <w:name w:val="Default Paragraph Font"/>
     <w:uiPriority w:val="1"/>
@@ -3479,6 +3026,19 @@
     <w:rPr>
       <w:rFonts w:ascii="Calibri" w:hAnsi="Calibri"/>
       <w:szCs w:val="21"/>
+    </w:rPr>
+  </w:style>
+  <w:style w:type="character" w:customStyle="1" w:styleId="Titolo4Carattere">
+    <w:name w:val="Titolo 4 Carattere"/>
+    <w:basedOn w:val="Carpredefinitoparagrafo"/>
+    <w:link w:val="Titolo4"/>
+    <w:uiPriority w:val="9"/>
+    <w:rsid w:val="007A483E"/>
+    <w:rPr>
+      <w:rFonts w:asciiTheme="majorHAnsi" w:eastAsiaTheme="majorEastAsia" w:hAnsiTheme="majorHAnsi" w:cstheme="majorBidi"/>
+      <w:i/>
+      <w:iCs/>
+      <w:color w:val="2F5496" w:themeColor="accent1" w:themeShade="BF"/>
     </w:rPr>
   </w:style>
 </w:styles>

</xml_diff>